<commit_message>
Fully functional login, partially functional student search 2
</commit_message>
<xml_diff>
--- a/Task2_Code_[Main]/Task 2 Developer Log.docx
+++ b/Task2_Code_[Main]/Task 2 Developer Log.docx
@@ -634,6 +634,9 @@
     </w:p>
     <w:p>
       <w:r>
+        <w:rPr>
+          <w:noProof/>
+        </w:rPr>
         <w:lastRenderedPageBreak/>
         <w:drawing>
           <wp:inline distT="0" distB="0" distL="0" distR="0" wp14:anchorId="13FE7297" wp14:editId="27DDBFB0">
@@ -660,6 +663,80 @@
                     <a:xfrm>
                       <a:off x="0" y="0"/>
                       <a:ext cx="5731510" cy="2783840"/>
+                    </a:xfrm>
+                    <a:prstGeom prst="rect">
+                      <a:avLst/>
+                    </a:prstGeom>
+                  </pic:spPr>
+                </pic:pic>
+              </a:graphicData>
+            </a:graphic>
+          </wp:inline>
+        </w:drawing>
+      </w:r>
+    </w:p>
+    <w:p/>
+    <w:p>
+      <w:pPr>
+        <w:pStyle w:val="Heading2"/>
+      </w:pPr>
+      <w:r>
+        <w:t>Tuesday 22</w:t>
+      </w:r>
+      <w:r>
+        <w:rPr>
+          <w:vertAlign w:val="superscript"/>
+        </w:rPr>
+        <w:t>nd</w:t>
+      </w:r>
+      <w:r>
+        <w:t xml:space="preserve"> – Friday 25</w:t>
+      </w:r>
+      <w:r>
+        <w:rPr>
+          <w:vertAlign w:val="superscript"/>
+        </w:rPr>
+        <w:t>th</w:t>
+      </w:r>
+      <w:r>
+        <w:t xml:space="preserve"> March</w:t>
+      </w:r>
+    </w:p>
+    <w:p>
+      <w:r>
+        <w:t xml:space="preserve">Within these past 3 days, I have been developing the various views and Crud for the pages remaining. As well as this, in an attempt to properly utilise the Model View Controller layout (an industry standard used but a majority of web development projects), my login and signup system had to be remade. Ultimately, due to the workload remaining and time left to complete this task, I elected to stop using the model view controller layout, instead simplifying it to holding the model content within the controller. I therefore </w:t>
+      </w:r>
+      <w:r>
+        <w:t>returned to the last functional version of the program, and began to implement cookies to improve user experience. The only tasks left are to finalise the CRUD portion of the back end code, which once completed will mark the end of development Below you will find the most up to date version of the Trello board.</w:t>
+      </w:r>
+    </w:p>
+    <w:p>
+      <w:r>
+        <w:drawing>
+          <wp:inline distT="0" distB="0" distL="0" distR="0" wp14:anchorId="6912AC71" wp14:editId="01DA70D5">
+            <wp:extent cx="5731510" cy="3651250"/>
+            <wp:effectExtent l="0" t="0" r="2540" b="6350"/>
+            <wp:docPr id="6" name="Picture 6" descr="Graphical user interface, application&#10;&#10;Description automatically generated"/>
+            <wp:cNvGraphicFramePr>
+              <a:graphicFrameLocks xmlns:a="http://schemas.openxmlformats.org/drawingml/2006/main" noChangeAspect="1"/>
+            </wp:cNvGraphicFramePr>
+            <a:graphic xmlns:a="http://schemas.openxmlformats.org/drawingml/2006/main">
+              <a:graphicData uri="http://schemas.openxmlformats.org/drawingml/2006/picture">
+                <pic:pic xmlns:pic="http://schemas.openxmlformats.org/drawingml/2006/picture">
+                  <pic:nvPicPr>
+                    <pic:cNvPr id="6" name="Picture 6" descr="Graphical user interface, application&#10;&#10;Description automatically generated"/>
+                    <pic:cNvPicPr/>
+                  </pic:nvPicPr>
+                  <pic:blipFill>
+                    <a:blip r:embed="rId12"/>
+                    <a:stretch>
+                      <a:fillRect/>
+                    </a:stretch>
+                  </pic:blipFill>
+                  <pic:spPr>
+                    <a:xfrm>
+                      <a:off x="0" y="0"/>
+                      <a:ext cx="5731510" cy="3651250"/>
                     </a:xfrm>
                     <a:prstGeom prst="rect">
                       <a:avLst/>
@@ -1476,21 +1553,6 @@
 </file>
 
 <file path=customXml/item1.xml><?xml version="1.0" encoding="utf-8"?>
-<p:properties xmlns:p="http://schemas.microsoft.com/office/2006/metadata/properties" xmlns:xsi="http://www.w3.org/2001/XMLSchema-instance" xmlns:pc="http://schemas.microsoft.com/office/infopath/2007/PartnerControls">
-  <documentManagement/>
-</p:properties>
-</file>
-
-<file path=customXml/item2.xml><?xml version="1.0" encoding="utf-8"?>
-<?mso-contentType ?>
-<FormTemplates xmlns="http://schemas.microsoft.com/sharepoint/v3/contenttype/forms">
-  <Display>DocumentLibraryForm</Display>
-  <Edit>DocumentLibraryForm</Edit>
-  <New>DocumentLibraryForm</New>
-</FormTemplates>
-</file>
-
-<file path=customXml/item3.xml><?xml version="1.0" encoding="utf-8"?>
 <ct:contentTypeSchema xmlns:ct="http://schemas.microsoft.com/office/2006/metadata/contentType" xmlns:ma="http://schemas.microsoft.com/office/2006/metadata/properties/metaAttributes" ct:_="" ma:_="" ma:contentTypeName="Document" ma:contentTypeID="0x010100DC4E326ECE409C4E9EF4A358C106C26B" ma:contentTypeVersion="4" ma:contentTypeDescription="Create a new document." ma:contentTypeScope="" ma:versionID="2c899e3e4dd2e51d4a5922d8eb09638a">
   <xsd:schema xmlns:xsd="http://www.w3.org/2001/XMLSchema" xmlns:xs="http://www.w3.org/2001/XMLSchema" xmlns:p="http://schemas.microsoft.com/office/2006/metadata/properties" xmlns:ns3="50be8fef-9afa-4651-8ed4-0df1180c6f3a" targetNamespace="http://schemas.microsoft.com/office/2006/metadata/properties" ma:root="true" ma:fieldsID="8010999e29948425acca504ec793e3e3" ns3:_="">
     <xsd:import namespace="50be8fef-9afa-4651-8ed4-0df1180c6f3a"/>
@@ -1636,24 +1698,22 @@
 </ct:contentTypeSchema>
 </file>
 
-<file path=customXml/itemProps1.xml><?xml version="1.0" encoding="utf-8"?>
-<ds:datastoreItem xmlns:ds="http://schemas.openxmlformats.org/officeDocument/2006/customXml" ds:itemID="{34B609A2-F45F-46C2-BE8E-3A3C99FCBC9C}">
-  <ds:schemaRefs>
-    <ds:schemaRef ds:uri="http://schemas.microsoft.com/office/2006/metadata/properties"/>
-    <ds:schemaRef ds:uri="http://schemas.microsoft.com/office/infopath/2007/PartnerControls"/>
-  </ds:schemaRefs>
-</ds:datastoreItem>
+<file path=customXml/item2.xml><?xml version="1.0" encoding="utf-8"?>
+<?mso-contentType ?>
+<FormTemplates xmlns="http://schemas.microsoft.com/sharepoint/v3/contenttype/forms">
+  <Display>DocumentLibraryForm</Display>
+  <Edit>DocumentLibraryForm</Edit>
+  <New>DocumentLibraryForm</New>
+</FormTemplates>
 </file>
 
-<file path=customXml/itemProps2.xml><?xml version="1.0" encoding="utf-8"?>
-<ds:datastoreItem xmlns:ds="http://schemas.openxmlformats.org/officeDocument/2006/customXml" ds:itemID="{33A78E3F-2E6D-4681-ABE5-C1A9C9D6936C}">
-  <ds:schemaRefs>
-    <ds:schemaRef ds:uri="http://schemas.microsoft.com/sharepoint/v3/contenttype/forms"/>
-  </ds:schemaRefs>
-</ds:datastoreItem>
+<file path=customXml/item3.xml><?xml version="1.0" encoding="utf-8"?>
+<p:properties xmlns:p="http://schemas.microsoft.com/office/2006/metadata/properties" xmlns:xsi="http://www.w3.org/2001/XMLSchema-instance" xmlns:pc="http://schemas.microsoft.com/office/infopath/2007/PartnerControls">
+  <documentManagement/>
+</p:properties>
 </file>
 
-<file path=customXml/itemProps3.xml><?xml version="1.0" encoding="utf-8"?>
+<file path=customXml/itemProps1.xml><?xml version="1.0" encoding="utf-8"?>
 <ds:datastoreItem xmlns:ds="http://schemas.openxmlformats.org/officeDocument/2006/customXml" ds:itemID="{223F8A78-C6D8-4179-BC93-783A32B80A0D}">
   <ds:schemaRefs>
     <ds:schemaRef ds:uri="http://schemas.microsoft.com/office/2006/metadata/contentType"/>
@@ -1669,4 +1729,21 @@
     <ds:schemaRef ds:uri="http://schemas.microsoft.com/internal/obd"/>
   </ds:schemaRefs>
 </ds:datastoreItem>
+</file>
+
+<file path=customXml/itemProps2.xml><?xml version="1.0" encoding="utf-8"?>
+<ds:datastoreItem xmlns:ds="http://schemas.openxmlformats.org/officeDocument/2006/customXml" ds:itemID="{33A78E3F-2E6D-4681-ABE5-C1A9C9D6936C}">
+  <ds:schemaRefs>
+    <ds:schemaRef ds:uri="http://schemas.microsoft.com/sharepoint/v3/contenttype/forms"/>
+  </ds:schemaRefs>
+</ds:datastoreItem>
+</file>
+
+<file path=customXml/itemProps3.xml><?xml version="1.0" encoding="utf-8"?>
+<ds:datastoreItem xmlns:ds="http://schemas.openxmlformats.org/officeDocument/2006/customXml" ds:itemID="{34B609A2-F45F-46C2-BE8E-3A3C99FCBC9C}">
+  <ds:schemaRefs>
+    <ds:schemaRef ds:uri="http://schemas.microsoft.com/office/2006/metadata/properties"/>
+    <ds:schemaRef ds:uri="http://schemas.microsoft.com/office/infopath/2007/PartnerControls"/>
+  </ds:schemaRefs>
+</ds:datastoreItem>
 </file>
</xml_diff>